<commit_message>
descrizione ambiente e peas
</commit_message>
<xml_diff>
--- a/FIA/DOCUMENTAZIONE.docx
+++ b/FIA/DOCUMENTAZIONE.docx
@@ -621,7 +621,15 @@
           <w:szCs w:val="24"/>
         </w:rPr>
         <w:lastRenderedPageBreak/>
-        <w:t>PEAS</w:t>
+        <w:t>PE</w:t>
+      </w:r>
+      <w:r>
+        <w:rPr>
+          <w:rStyle w:val="Enfasigrassetto"/>
+          <w:sz w:val="24"/>
+          <w:szCs w:val="24"/>
+        </w:rPr>
+        <w:t>AS</w:t>
       </w:r>
     </w:p>
     <w:p>
@@ -637,114 +645,455 @@
     <w:p>
       <w:pPr>
         <w:pStyle w:val="Paragrafoelenco"/>
-        <w:numPr>
-          <w:ilvl w:val="0"/>
-          <w:numId w:val="9"/>
-        </w:numPr>
-        <w:rPr>
-          <w:rStyle w:val="Enfasigrassetto"/>
-          <w:sz w:val="24"/>
-          <w:szCs w:val="24"/>
-        </w:rPr>
-      </w:pPr>
-      <w:r>
-        <w:rPr>
-          <w:rStyle w:val="Enfasigrassetto"/>
-          <w:sz w:val="24"/>
-          <w:szCs w:val="24"/>
-        </w:rPr>
-        <w:t>PERFORMANCE</w:t>
-      </w:r>
+        <w:rPr>
+          <w:rStyle w:val="Enfasigrassetto"/>
+          <w:sz w:val="24"/>
+          <w:szCs w:val="24"/>
+        </w:rPr>
+      </w:pPr>
     </w:p>
     <w:p>
       <w:pPr>
         <w:pStyle w:val="Paragrafoelenco"/>
-        <w:numPr>
-          <w:ilvl w:val="0"/>
-          <w:numId w:val="9"/>
-        </w:numPr>
-        <w:rPr>
-          <w:rStyle w:val="Enfasigrassetto"/>
-          <w:sz w:val="24"/>
-          <w:szCs w:val="24"/>
-        </w:rPr>
-      </w:pPr>
-      <w:r>
-        <w:rPr>
-          <w:rStyle w:val="Enfasigrassetto"/>
-          <w:sz w:val="24"/>
-          <w:szCs w:val="24"/>
-        </w:rPr>
-        <w:t>ENVIRONMENT</w:t>
-      </w:r>
-    </w:p>
-    <w:p>
-      <w:pPr>
-        <w:pStyle w:val="Paragrafoelenco"/>
-        <w:numPr>
-          <w:ilvl w:val="0"/>
-          <w:numId w:val="9"/>
-        </w:numPr>
-        <w:rPr>
-          <w:rStyle w:val="Enfasigrassetto"/>
-          <w:sz w:val="24"/>
-          <w:szCs w:val="24"/>
-        </w:rPr>
-      </w:pPr>
-      <w:r>
-        <w:rPr>
-          <w:rStyle w:val="Enfasigrassetto"/>
-          <w:sz w:val="24"/>
-          <w:szCs w:val="24"/>
-        </w:rPr>
-        <w:t>ACTUATORS</w:t>
-      </w:r>
-    </w:p>
-    <w:p>
-      <w:pPr>
-        <w:pStyle w:val="Paragrafoelenco"/>
-        <w:numPr>
-          <w:ilvl w:val="0"/>
-          <w:numId w:val="9"/>
-        </w:numPr>
-        <w:rPr>
-          <w:rStyle w:val="Enfasigrassetto"/>
-          <w:sz w:val="24"/>
-          <w:szCs w:val="24"/>
-        </w:rPr>
-      </w:pPr>
-      <w:r>
-        <w:rPr>
-          <w:rStyle w:val="Enfasigrassetto"/>
-          <w:sz w:val="24"/>
-          <w:szCs w:val="24"/>
-        </w:rPr>
-        <w:t>SENSORS</w:t>
-      </w:r>
-    </w:p>
-    <w:p>
-      <w:pPr>
-        <w:pStyle w:val="Paragrafoelenco"/>
-        <w:rPr>
-          <w:rStyle w:val="Enfasigrassetto"/>
-          <w:sz w:val="24"/>
-          <w:szCs w:val="24"/>
-        </w:rPr>
-      </w:pPr>
-    </w:p>
-    <w:p>
-      <w:pPr>
-        <w:pStyle w:val="Paragrafoelenco"/>
-        <w:rPr>
-          <w:rStyle w:val="Enfasigrassetto"/>
-          <w:sz w:val="24"/>
-          <w:szCs w:val="24"/>
-        </w:rPr>
-      </w:pPr>
-    </w:p>
-    <w:p>
-      <w:pPr>
-        <w:pStyle w:val="Paragrafoelenco"/>
+        <w:rPr>
+          <w:rStyle w:val="Enfasigrassetto"/>
+          <w:sz w:val="24"/>
+          <w:szCs w:val="24"/>
+        </w:rPr>
+      </w:pPr>
+    </w:p>
+    <w:tbl>
+      <w:tblPr>
+        <w:tblStyle w:val="Sfondochiaro-Colore1"/>
+        <w:tblW w:w="4540" w:type="pct"/>
+        <w:tblLook w:val="0660" w:firstRow="1" w:lastRow="1" w:firstColumn="0" w:lastColumn="0" w:noHBand="1" w:noVBand="1"/>
+      </w:tblPr>
+      <w:tblGrid>
+        <w:gridCol w:w="2556"/>
+        <w:gridCol w:w="2265"/>
+        <w:gridCol w:w="1312"/>
+        <w:gridCol w:w="1312"/>
+        <w:gridCol w:w="1306"/>
+      </w:tblGrid>
+      <w:tr>
+        <w:trPr>
+          <w:cnfStyle w:val="100000000000" w:firstRow="1" w:lastRow="0" w:firstColumn="0" w:lastColumn="0" w:oddVBand="0" w:evenVBand="0" w:oddHBand="0" w:evenHBand="0" w:firstRowFirstColumn="0" w:firstRowLastColumn="0" w:lastRowFirstColumn="0" w:lastRowLastColumn="0"/>
+          <w:trHeight w:val="350"/>
+        </w:trPr>
+        <w:tc>
+          <w:tcPr>
+            <w:tcW w:w="1410" w:type="pct"/>
+            <w:noWrap/>
+          </w:tcPr>
+          <w:p>
+            <w:pPr>
+              <w:rPr>
+                <w:color w:val="000000" w:themeColor="text1"/>
+              </w:rPr>
+            </w:pPr>
+            <w:r>
+              <w:rPr>
+                <w:color w:val="000000" w:themeColor="text1"/>
+              </w:rPr>
+              <w:t>Tipo</w:t>
+            </w:r>
+            <w:r>
+              <w:rPr>
+                <w:color w:val="000000" w:themeColor="text1"/>
+              </w:rPr>
+              <w:t xml:space="preserve"> di agente</w:t>
+            </w:r>
+          </w:p>
+        </w:tc>
+        <w:tc>
+          <w:tcPr>
+            <w:tcW w:w="1307" w:type="pct"/>
+          </w:tcPr>
+          <w:p>
+            <w:pPr>
+              <w:rPr>
+                <w:color w:val="000000" w:themeColor="text1"/>
+              </w:rPr>
+            </w:pPr>
+            <w:r>
+              <w:rPr>
+                <w:color w:val="000000" w:themeColor="text1"/>
+              </w:rPr>
+              <w:t>Misura di prestazione</w:t>
+            </w:r>
+          </w:p>
+        </w:tc>
+        <w:tc>
+          <w:tcPr>
+            <w:tcW w:w="762" w:type="pct"/>
+          </w:tcPr>
+          <w:p>
+            <w:pPr>
+              <w:rPr>
+                <w:color w:val="000000" w:themeColor="text1"/>
+              </w:rPr>
+            </w:pPr>
+            <w:r>
+              <w:rPr>
+                <w:color w:val="000000" w:themeColor="text1"/>
+              </w:rPr>
+              <w:t>ambiente</w:t>
+            </w:r>
+          </w:p>
+        </w:tc>
+        <w:tc>
+          <w:tcPr>
+            <w:tcW w:w="762" w:type="pct"/>
+          </w:tcPr>
+          <w:p>
+            <w:pPr>
+              <w:rPr>
+                <w:color w:val="000000" w:themeColor="text1"/>
+              </w:rPr>
+            </w:pPr>
+            <w:r>
+              <w:rPr>
+                <w:color w:val="000000" w:themeColor="text1"/>
+              </w:rPr>
+              <w:t>Attuatori</w:t>
+            </w:r>
+          </w:p>
+        </w:tc>
+        <w:tc>
+          <w:tcPr>
+            <w:tcW w:w="759" w:type="pct"/>
+          </w:tcPr>
+          <w:p>
+            <w:pPr>
+              <w:rPr>
+                <w:color w:val="000000" w:themeColor="text1"/>
+              </w:rPr>
+            </w:pPr>
+            <w:r>
+              <w:rPr>
+                <w:color w:val="000000" w:themeColor="text1"/>
+              </w:rPr>
+              <w:t>Sensori</w:t>
+            </w:r>
+          </w:p>
+        </w:tc>
+      </w:tr>
+      <w:tr>
+        <w:trPr>
+          <w:trHeight w:val="350"/>
+        </w:trPr>
+        <w:tc>
+          <w:tcPr>
+            <w:tcW w:w="1410" w:type="pct"/>
+            <w:noWrap/>
+          </w:tcPr>
+          <w:p/>
+        </w:tc>
+        <w:tc>
+          <w:tcPr>
+            <w:tcW w:w="1307" w:type="pct"/>
+          </w:tcPr>
+          <w:p>
+            <w:pPr>
+              <w:rPr>
+                <w:rStyle w:val="Enfasidelicata"/>
+              </w:rPr>
+            </w:pPr>
+          </w:p>
+        </w:tc>
+        <w:tc>
+          <w:tcPr>
+            <w:tcW w:w="762" w:type="pct"/>
+          </w:tcPr>
+          <w:p/>
+        </w:tc>
+        <w:tc>
+          <w:tcPr>
+            <w:tcW w:w="762" w:type="pct"/>
+          </w:tcPr>
+          <w:p/>
+        </w:tc>
+        <w:tc>
+          <w:tcPr>
+            <w:tcW w:w="759" w:type="pct"/>
+          </w:tcPr>
+          <w:p/>
+        </w:tc>
+      </w:tr>
+      <w:tr>
+        <w:trPr>
+          <w:trHeight w:val="1874"/>
+        </w:trPr>
+        <w:tc>
+          <w:tcPr>
+            <w:tcW w:w="1410" w:type="pct"/>
+            <w:noWrap/>
+          </w:tcPr>
+          <w:p>
+            <w:pPr>
+              <w:rPr>
+                <w:color w:val="000000" w:themeColor="text1"/>
+              </w:rPr>
+            </w:pPr>
+            <w:r>
+              <w:rPr>
+                <w:color w:val="000000" w:themeColor="text1"/>
+              </w:rPr>
+              <w:t>Selezionatore di domande</w:t>
+            </w:r>
+          </w:p>
+        </w:tc>
+        <w:tc>
+          <w:tcPr>
+            <w:tcW w:w="1307" w:type="pct"/>
+          </w:tcPr>
+          <w:p>
+            <w:pPr>
+              <w:pStyle w:val="DecimalAligned"/>
+              <w:rPr>
+                <w:color w:val="000000" w:themeColor="text1"/>
+              </w:rPr>
+            </w:pPr>
+            <w:r>
+              <w:rPr>
+                <w:color w:val="000000" w:themeColor="text1"/>
+              </w:rPr>
+              <w:t>Domande di una difficoltà che va in base alle conoscenze dell’utente.</w:t>
+            </w:r>
+          </w:p>
+        </w:tc>
+        <w:tc>
+          <w:tcPr>
+            <w:tcW w:w="762" w:type="pct"/>
+          </w:tcPr>
+          <w:p>
+            <w:pPr>
+              <w:pStyle w:val="DecimalAligned"/>
+              <w:rPr>
+                <w:color w:val="000000" w:themeColor="text1"/>
+              </w:rPr>
+            </w:pPr>
+            <w:r>
+              <w:rPr>
+                <w:color w:val="000000" w:themeColor="text1"/>
+              </w:rPr>
+              <w:t>Quiz di 10 domande</w:t>
+            </w:r>
+          </w:p>
+        </w:tc>
+        <w:tc>
+          <w:tcPr>
+            <w:tcW w:w="762" w:type="pct"/>
+          </w:tcPr>
+          <w:p>
+            <w:pPr>
+              <w:pStyle w:val="DecimalAligned"/>
+              <w:rPr>
+                <w:color w:val="000000" w:themeColor="text1"/>
+              </w:rPr>
+            </w:pPr>
+            <w:r>
+              <w:rPr>
+                <w:color w:val="000000" w:themeColor="text1"/>
+              </w:rPr>
+              <w:t>Schermo del dispositivo Android</w:t>
+            </w:r>
+          </w:p>
+        </w:tc>
+        <w:tc>
+          <w:tcPr>
+            <w:tcW w:w="759" w:type="pct"/>
+          </w:tcPr>
+          <w:p>
+            <w:pPr>
+              <w:pStyle w:val="DecimalAligned"/>
+              <w:rPr>
+                <w:color w:val="000000" w:themeColor="text1"/>
+              </w:rPr>
+            </w:pPr>
+            <w:r>
+              <w:rPr>
+                <w:color w:val="000000" w:themeColor="text1"/>
+              </w:rPr>
+              <w:t>Schermo del dispositivo Android</w:t>
+            </w:r>
+          </w:p>
+        </w:tc>
+      </w:tr>
+      <w:tr>
+        <w:trPr>
+          <w:gridAfter w:val="2"/>
+          <w:wAfter w:w="1521" w:type="pct"/>
+          <w:trHeight w:val="2675"/>
+        </w:trPr>
+        <w:tc>
+          <w:tcPr>
+            <w:tcW w:w="1410" w:type="pct"/>
+            <w:noWrap/>
+          </w:tcPr>
+          <w:p>
+            <w:pPr>
+              <w:rPr>
+                <w:color w:val="000000" w:themeColor="text1"/>
+              </w:rPr>
+            </w:pPr>
+          </w:p>
+        </w:tc>
+        <w:tc>
+          <w:tcPr>
+            <w:tcW w:w="1307" w:type="pct"/>
+          </w:tcPr>
+          <w:p>
+            <w:pPr>
+              <w:pStyle w:val="DecimalAligned"/>
+              <w:rPr>
+                <w:color w:val="000000" w:themeColor="text1"/>
+              </w:rPr>
+            </w:pPr>
+            <w:r>
+              <w:rPr>
+                <w:color w:val="000000" w:themeColor="text1"/>
+              </w:rPr>
+              <w:t>Domand</w:t>
+            </w:r>
+            <w:r>
+              <w:rPr>
+                <w:color w:val="000000" w:themeColor="text1"/>
+              </w:rPr>
+              <w:t>e</w:t>
+            </w:r>
+            <w:r>
+              <w:rPr>
+                <w:color w:val="000000" w:themeColor="text1"/>
+              </w:rPr>
+              <w:t xml:space="preserve"> di </w:t>
+            </w:r>
+            <w:r>
+              <w:rPr>
+                <w:color w:val="000000" w:themeColor="text1"/>
+              </w:rPr>
+              <w:t>categorie diverse, scelte in base a una probabilità</w:t>
+            </w:r>
+            <w:r>
+              <w:rPr>
+                <w:color w:val="000000" w:themeColor="text1"/>
+              </w:rPr>
+              <w:t>.</w:t>
+            </w:r>
+            <w:r>
+              <w:rPr>
+                <w:color w:val="000000" w:themeColor="text1"/>
+              </w:rPr>
+              <w:t xml:space="preserve"> La probabilità cambia in base alle conoscenze dell’utente.</w:t>
+            </w:r>
+          </w:p>
+        </w:tc>
+        <w:tc>
+          <w:tcPr>
+            <w:tcW w:w="762" w:type="pct"/>
+          </w:tcPr>
+          <w:p>
+            <w:pPr>
+              <w:pStyle w:val="DecimalAligned"/>
+              <w:rPr>
+                <w:color w:val="000000" w:themeColor="text1"/>
+              </w:rPr>
+            </w:pPr>
+          </w:p>
+        </w:tc>
+      </w:tr>
+      <w:tr>
+        <w:trPr>
+          <w:cnfStyle w:val="010000000000" w:firstRow="0" w:lastRow="1" w:firstColumn="0" w:lastColumn="0" w:oddVBand="0" w:evenVBand="0" w:oddHBand="0" w:evenHBand="0" w:firstRowFirstColumn="0" w:firstRowLastColumn="0" w:lastRowFirstColumn="0" w:lastRowLastColumn="0"/>
+          <w:trHeight w:val="682"/>
+        </w:trPr>
+        <w:tc>
+          <w:tcPr>
+            <w:tcW w:w="1410" w:type="pct"/>
+            <w:noWrap/>
+          </w:tcPr>
+          <w:p/>
+        </w:tc>
+        <w:tc>
+          <w:tcPr>
+            <w:tcW w:w="1307" w:type="pct"/>
+          </w:tcPr>
+          <w:p>
+            <w:pPr>
+              <w:pStyle w:val="DecimalAligned"/>
+            </w:pPr>
+          </w:p>
+        </w:tc>
+        <w:tc>
+          <w:tcPr>
+            <w:tcW w:w="762" w:type="pct"/>
+          </w:tcPr>
+          <w:p>
+            <w:pPr>
+              <w:pStyle w:val="DecimalAligned"/>
+            </w:pPr>
+          </w:p>
+        </w:tc>
+        <w:tc>
+          <w:tcPr>
+            <w:tcW w:w="762" w:type="pct"/>
+          </w:tcPr>
+          <w:p>
+            <w:pPr>
+              <w:pStyle w:val="DecimalAligned"/>
+            </w:pPr>
+          </w:p>
+        </w:tc>
+        <w:tc>
+          <w:tcPr>
+            <w:tcW w:w="759" w:type="pct"/>
+          </w:tcPr>
+          <w:p>
+            <w:pPr>
+              <w:pStyle w:val="DecimalAligned"/>
+            </w:pPr>
+          </w:p>
+        </w:tc>
+      </w:tr>
+    </w:tbl>
+    <w:p>
+      <w:pPr>
+        <w:rPr>
+          <w:rStyle w:val="Enfasigrassetto"/>
+          <w:sz w:val="24"/>
+          <w:szCs w:val="24"/>
+        </w:rPr>
+      </w:pPr>
+    </w:p>
+    <w:p>
+      <w:pPr>
+        <w:rPr>
+          <w:rStyle w:val="Enfasigrassetto"/>
+          <w:sz w:val="24"/>
+          <w:szCs w:val="24"/>
+        </w:rPr>
+      </w:pPr>
+    </w:p>
+    <w:p>
+      <w:pPr>
+        <w:rPr>
+          <w:rStyle w:val="Enfasigrassetto"/>
+          <w:sz w:val="24"/>
+          <w:szCs w:val="24"/>
+        </w:rPr>
+      </w:pPr>
+    </w:p>
+    <w:p>
+      <w:pPr>
+        <w:rPr>
+          <w:rStyle w:val="Enfasigrassetto"/>
+          <w:sz w:val="24"/>
+          <w:szCs w:val="24"/>
+        </w:rPr>
+      </w:pPr>
+    </w:p>
+    <w:p>
+      <w:pPr>
         <w:rPr>
           <w:rStyle w:val="Enfasigrassetto"/>
           <w:sz w:val="24"/>
@@ -771,6 +1120,201 @@
           <w:sz w:val="24"/>
           <w:szCs w:val="24"/>
         </w:rPr>
+        <w:t>PROPRIETA’ DELL’AMBIENTE</w:t>
+      </w:r>
+    </w:p>
+    <w:p>
+      <w:pPr>
+        <w:ind w:left="708"/>
+        <w:rPr>
+          <w:rStyle w:val="Enfasigrassetto"/>
+          <w:sz w:val="24"/>
+          <w:szCs w:val="24"/>
+        </w:rPr>
+      </w:pPr>
+    </w:p>
+    <w:p>
+      <w:pPr>
+        <w:pStyle w:val="Paragrafoelenco"/>
+        <w:numPr>
+          <w:ilvl w:val="0"/>
+          <w:numId w:val="16"/>
+        </w:numPr>
+        <w:rPr>
+          <w:rStyle w:val="Enfasigrassetto"/>
+          <w:sz w:val="28"/>
+          <w:szCs w:val="28"/>
+        </w:rPr>
+      </w:pPr>
+      <w:r>
+        <w:rPr>
+          <w:rStyle w:val="Enfasigrassetto"/>
+          <w:b w:val="0"/>
+          <w:bCs w:val="0"/>
+          <w:sz w:val="28"/>
+          <w:szCs w:val="28"/>
+        </w:rPr>
+        <w:t>Completamente osservabile</w:t>
+      </w:r>
+    </w:p>
+    <w:p>
+      <w:pPr>
+        <w:pStyle w:val="Paragrafoelenco"/>
+        <w:numPr>
+          <w:ilvl w:val="0"/>
+          <w:numId w:val="16"/>
+        </w:numPr>
+        <w:rPr>
+          <w:rStyle w:val="Enfasigrassetto"/>
+          <w:sz w:val="28"/>
+          <w:szCs w:val="28"/>
+        </w:rPr>
+      </w:pPr>
+      <w:r>
+        <w:rPr>
+          <w:rStyle w:val="Enfasigrassetto"/>
+          <w:b w:val="0"/>
+          <w:bCs w:val="0"/>
+          <w:sz w:val="28"/>
+          <w:szCs w:val="28"/>
+        </w:rPr>
+        <w:t>Agente Singolo</w:t>
+      </w:r>
+    </w:p>
+    <w:p>
+      <w:pPr>
+        <w:pStyle w:val="Paragrafoelenco"/>
+        <w:numPr>
+          <w:ilvl w:val="0"/>
+          <w:numId w:val="16"/>
+        </w:numPr>
+        <w:rPr>
+          <w:rStyle w:val="Enfasigrassetto"/>
+          <w:sz w:val="28"/>
+          <w:szCs w:val="28"/>
+        </w:rPr>
+      </w:pPr>
+      <w:r>
+        <w:rPr>
+          <w:rStyle w:val="Enfasigrassetto"/>
+          <w:b w:val="0"/>
+          <w:bCs w:val="0"/>
+          <w:sz w:val="28"/>
+          <w:szCs w:val="28"/>
+        </w:rPr>
+        <w:t>Deterministico</w:t>
+      </w:r>
+    </w:p>
+    <w:p>
+      <w:pPr>
+        <w:pStyle w:val="Paragrafoelenco"/>
+        <w:numPr>
+          <w:ilvl w:val="0"/>
+          <w:numId w:val="16"/>
+        </w:numPr>
+        <w:rPr>
+          <w:rStyle w:val="Enfasigrassetto"/>
+          <w:sz w:val="28"/>
+          <w:szCs w:val="28"/>
+        </w:rPr>
+      </w:pPr>
+      <w:r>
+        <w:rPr>
+          <w:rStyle w:val="Enfasigrassetto"/>
+          <w:b w:val="0"/>
+          <w:bCs w:val="0"/>
+          <w:sz w:val="28"/>
+          <w:szCs w:val="28"/>
+        </w:rPr>
+        <w:t>Statico</w:t>
+      </w:r>
+    </w:p>
+    <w:p>
+      <w:pPr>
+        <w:pStyle w:val="Paragrafoelenco"/>
+        <w:numPr>
+          <w:ilvl w:val="0"/>
+          <w:numId w:val="16"/>
+        </w:numPr>
+        <w:rPr>
+          <w:rStyle w:val="Enfasigrassetto"/>
+          <w:sz w:val="28"/>
+          <w:szCs w:val="28"/>
+        </w:rPr>
+      </w:pPr>
+      <w:r>
+        <w:rPr>
+          <w:rStyle w:val="Enfasigrassetto"/>
+          <w:b w:val="0"/>
+          <w:bCs w:val="0"/>
+          <w:sz w:val="28"/>
+          <w:szCs w:val="28"/>
+        </w:rPr>
+        <w:t>Discreto</w:t>
+      </w:r>
+    </w:p>
+    <w:p>
+      <w:pPr>
+        <w:pStyle w:val="Paragrafoelenco"/>
+        <w:numPr>
+          <w:ilvl w:val="0"/>
+          <w:numId w:val="16"/>
+        </w:numPr>
+        <w:rPr>
+          <w:rStyle w:val="Enfasigrassetto"/>
+          <w:sz w:val="28"/>
+          <w:szCs w:val="28"/>
+        </w:rPr>
+      </w:pPr>
+      <w:r>
+        <w:rPr>
+          <w:rStyle w:val="Enfasigrassetto"/>
+          <w:b w:val="0"/>
+          <w:bCs w:val="0"/>
+          <w:sz w:val="28"/>
+          <w:szCs w:val="28"/>
+        </w:rPr>
+        <w:t>Noto</w:t>
+      </w:r>
+    </w:p>
+    <w:p>
+      <w:pPr>
+        <w:rPr>
+          <w:rStyle w:val="Enfasigrassetto"/>
+          <w:sz w:val="24"/>
+          <w:szCs w:val="24"/>
+        </w:rPr>
+      </w:pPr>
+    </w:p>
+    <w:p>
+      <w:pPr>
+        <w:rPr>
+          <w:rStyle w:val="Enfasigrassetto"/>
+          <w:sz w:val="24"/>
+          <w:szCs w:val="24"/>
+        </w:rPr>
+      </w:pPr>
+    </w:p>
+    <w:p>
+      <w:pPr>
+        <w:pStyle w:val="Paragrafoelenco"/>
+        <w:numPr>
+          <w:ilvl w:val="0"/>
+          <w:numId w:val="3"/>
+        </w:numPr>
+        <w:rPr>
+          <w:rStyle w:val="Enfasigrassetto"/>
+          <w:sz w:val="24"/>
+          <w:szCs w:val="24"/>
+        </w:rPr>
+      </w:pPr>
+      <w:r>
+        <w:rPr>
+          <w:rStyle w:val="Enfasigrassetto"/>
+          <w:sz w:val="24"/>
+          <w:szCs w:val="24"/>
+        </w:rPr>
+        <w:lastRenderedPageBreak/>
         <w:t>FORMULAZIONE DEL PROBLEMA</w:t>
       </w:r>
     </w:p>
@@ -1251,6 +1795,95 @@
     </w:lvl>
   </w:abstractNum>
   <w:abstractNum w:abstractNumId="1" w15:restartNumberingAfterBreak="0">
+    <w:nsid w:val="0F237761"/>
+    <w:multiLevelType w:val="hybridMultilevel"/>
+    <w:tmpl w:val="F234670E"/>
+    <w:lvl w:ilvl="0" w:tplc="0410000F">
+      <w:start w:val="1"/>
+      <w:numFmt w:val="decimal"/>
+      <w:lvlText w:val="%1."/>
+      <w:lvlJc w:val="left"/>
+      <w:pPr>
+        <w:ind w:left="720" w:hanging="360"/>
+      </w:pPr>
+      <w:rPr>
+        <w:rFonts w:hint="default"/>
+      </w:rPr>
+    </w:lvl>
+    <w:lvl w:ilvl="1" w:tplc="04100019" w:tentative="1">
+      <w:start w:val="1"/>
+      <w:numFmt w:val="lowerLetter"/>
+      <w:lvlText w:val="%2."/>
+      <w:lvlJc w:val="left"/>
+      <w:pPr>
+        <w:ind w:left="1440" w:hanging="360"/>
+      </w:pPr>
+    </w:lvl>
+    <w:lvl w:ilvl="2" w:tplc="0410001B" w:tentative="1">
+      <w:start w:val="1"/>
+      <w:numFmt w:val="lowerRoman"/>
+      <w:lvlText w:val="%3."/>
+      <w:lvlJc w:val="right"/>
+      <w:pPr>
+        <w:ind w:left="2160" w:hanging="180"/>
+      </w:pPr>
+    </w:lvl>
+    <w:lvl w:ilvl="3" w:tplc="0410000F" w:tentative="1">
+      <w:start w:val="1"/>
+      <w:numFmt w:val="decimal"/>
+      <w:lvlText w:val="%4."/>
+      <w:lvlJc w:val="left"/>
+      <w:pPr>
+        <w:ind w:left="2880" w:hanging="360"/>
+      </w:pPr>
+    </w:lvl>
+    <w:lvl w:ilvl="4" w:tplc="04100019" w:tentative="1">
+      <w:start w:val="1"/>
+      <w:numFmt w:val="lowerLetter"/>
+      <w:lvlText w:val="%5."/>
+      <w:lvlJc w:val="left"/>
+      <w:pPr>
+        <w:ind w:left="3600" w:hanging="360"/>
+      </w:pPr>
+    </w:lvl>
+    <w:lvl w:ilvl="5" w:tplc="0410001B" w:tentative="1">
+      <w:start w:val="1"/>
+      <w:numFmt w:val="lowerRoman"/>
+      <w:lvlText w:val="%6."/>
+      <w:lvlJc w:val="right"/>
+      <w:pPr>
+        <w:ind w:left="4320" w:hanging="180"/>
+      </w:pPr>
+    </w:lvl>
+    <w:lvl w:ilvl="6" w:tplc="0410000F" w:tentative="1">
+      <w:start w:val="1"/>
+      <w:numFmt w:val="decimal"/>
+      <w:lvlText w:val="%7."/>
+      <w:lvlJc w:val="left"/>
+      <w:pPr>
+        <w:ind w:left="5040" w:hanging="360"/>
+      </w:pPr>
+    </w:lvl>
+    <w:lvl w:ilvl="7" w:tplc="04100019" w:tentative="1">
+      <w:start w:val="1"/>
+      <w:numFmt w:val="lowerLetter"/>
+      <w:lvlText w:val="%8."/>
+      <w:lvlJc w:val="left"/>
+      <w:pPr>
+        <w:ind w:left="5760" w:hanging="360"/>
+      </w:pPr>
+    </w:lvl>
+    <w:lvl w:ilvl="8" w:tplc="0410001B" w:tentative="1">
+      <w:start w:val="1"/>
+      <w:numFmt w:val="lowerRoman"/>
+      <w:lvlText w:val="%9."/>
+      <w:lvlJc w:val="right"/>
+      <w:pPr>
+        <w:ind w:left="6480" w:hanging="180"/>
+      </w:pPr>
+    </w:lvl>
+  </w:abstractNum>
+  <w:abstractNum w:abstractNumId="2" w15:restartNumberingAfterBreak="0">
     <w:nsid w:val="13165F69"/>
     <w:multiLevelType w:val="hybridMultilevel"/>
     <w:tmpl w:val="FBEAFAB8"/>
@@ -1363,7 +1996,7 @@
       </w:rPr>
     </w:lvl>
   </w:abstractNum>
-  <w:abstractNum w:abstractNumId="2" w15:restartNumberingAfterBreak="0">
+  <w:abstractNum w:abstractNumId="3" w15:restartNumberingAfterBreak="0">
     <w:nsid w:val="137233DF"/>
     <w:multiLevelType w:val="hybridMultilevel"/>
     <w:tmpl w:val="F234670E"/>
@@ -1452,7 +2085,7 @@
       </w:pPr>
     </w:lvl>
   </w:abstractNum>
-  <w:abstractNum w:abstractNumId="3" w15:restartNumberingAfterBreak="0">
+  <w:abstractNum w:abstractNumId="4" w15:restartNumberingAfterBreak="0">
     <w:nsid w:val="16014E2B"/>
     <w:multiLevelType w:val="hybridMultilevel"/>
     <w:tmpl w:val="2A1486F2"/>
@@ -1541,7 +2174,120 @@
       </w:pPr>
     </w:lvl>
   </w:abstractNum>
-  <w:abstractNum w:abstractNumId="4" w15:restartNumberingAfterBreak="0">
+  <w:abstractNum w:abstractNumId="5" w15:restartNumberingAfterBreak="0">
+    <w:nsid w:val="176D6462"/>
+    <w:multiLevelType w:val="hybridMultilevel"/>
+    <w:tmpl w:val="CB287794"/>
+    <w:lvl w:ilvl="0" w:tplc="7F08E53C">
+      <w:start w:val="4"/>
+      <w:numFmt w:val="bullet"/>
+      <w:lvlText w:val="-"/>
+      <w:lvlJc w:val="left"/>
+      <w:pPr>
+        <w:ind w:left="1440" w:hanging="360"/>
+      </w:pPr>
+      <w:rPr>
+        <w:rFonts w:ascii="Calibri" w:eastAsiaTheme="minorHAnsi" w:hAnsi="Calibri" w:cs="Calibri" w:hint="default"/>
+      </w:rPr>
+    </w:lvl>
+    <w:lvl w:ilvl="1" w:tplc="04100003" w:tentative="1">
+      <w:start w:val="1"/>
+      <w:numFmt w:val="bullet"/>
+      <w:lvlText w:val="o"/>
+      <w:lvlJc w:val="left"/>
+      <w:pPr>
+        <w:ind w:left="2160" w:hanging="360"/>
+      </w:pPr>
+      <w:rPr>
+        <w:rFonts w:ascii="Courier New" w:hAnsi="Courier New" w:cs="Courier New" w:hint="default"/>
+      </w:rPr>
+    </w:lvl>
+    <w:lvl w:ilvl="2" w:tplc="04100005" w:tentative="1">
+      <w:start w:val="1"/>
+      <w:numFmt w:val="bullet"/>
+      <w:lvlText w:val=""/>
+      <w:lvlJc w:val="left"/>
+      <w:pPr>
+        <w:ind w:left="2880" w:hanging="360"/>
+      </w:pPr>
+      <w:rPr>
+        <w:rFonts w:ascii="Wingdings" w:hAnsi="Wingdings" w:hint="default"/>
+      </w:rPr>
+    </w:lvl>
+    <w:lvl w:ilvl="3" w:tplc="04100001" w:tentative="1">
+      <w:start w:val="1"/>
+      <w:numFmt w:val="bullet"/>
+      <w:lvlText w:val=""/>
+      <w:lvlJc w:val="left"/>
+      <w:pPr>
+        <w:ind w:left="3600" w:hanging="360"/>
+      </w:pPr>
+      <w:rPr>
+        <w:rFonts w:ascii="Symbol" w:hAnsi="Symbol" w:hint="default"/>
+      </w:rPr>
+    </w:lvl>
+    <w:lvl w:ilvl="4" w:tplc="04100003" w:tentative="1">
+      <w:start w:val="1"/>
+      <w:numFmt w:val="bullet"/>
+      <w:lvlText w:val="o"/>
+      <w:lvlJc w:val="left"/>
+      <w:pPr>
+        <w:ind w:left="4320" w:hanging="360"/>
+      </w:pPr>
+      <w:rPr>
+        <w:rFonts w:ascii="Courier New" w:hAnsi="Courier New" w:cs="Courier New" w:hint="default"/>
+      </w:rPr>
+    </w:lvl>
+    <w:lvl w:ilvl="5" w:tplc="04100005" w:tentative="1">
+      <w:start w:val="1"/>
+      <w:numFmt w:val="bullet"/>
+      <w:lvlText w:val=""/>
+      <w:lvlJc w:val="left"/>
+      <w:pPr>
+        <w:ind w:left="5040" w:hanging="360"/>
+      </w:pPr>
+      <w:rPr>
+        <w:rFonts w:ascii="Wingdings" w:hAnsi="Wingdings" w:hint="default"/>
+      </w:rPr>
+    </w:lvl>
+    <w:lvl w:ilvl="6" w:tplc="04100001" w:tentative="1">
+      <w:start w:val="1"/>
+      <w:numFmt w:val="bullet"/>
+      <w:lvlText w:val=""/>
+      <w:lvlJc w:val="left"/>
+      <w:pPr>
+        <w:ind w:left="5760" w:hanging="360"/>
+      </w:pPr>
+      <w:rPr>
+        <w:rFonts w:ascii="Symbol" w:hAnsi="Symbol" w:hint="default"/>
+      </w:rPr>
+    </w:lvl>
+    <w:lvl w:ilvl="7" w:tplc="04100003" w:tentative="1">
+      <w:start w:val="1"/>
+      <w:numFmt w:val="bullet"/>
+      <w:lvlText w:val="o"/>
+      <w:lvlJc w:val="left"/>
+      <w:pPr>
+        <w:ind w:left="6480" w:hanging="360"/>
+      </w:pPr>
+      <w:rPr>
+        <w:rFonts w:ascii="Courier New" w:hAnsi="Courier New" w:cs="Courier New" w:hint="default"/>
+      </w:rPr>
+    </w:lvl>
+    <w:lvl w:ilvl="8" w:tplc="04100005" w:tentative="1">
+      <w:start w:val="1"/>
+      <w:numFmt w:val="bullet"/>
+      <w:lvlText w:val=""/>
+      <w:lvlJc w:val="left"/>
+      <w:pPr>
+        <w:ind w:left="7200" w:hanging="360"/>
+      </w:pPr>
+      <w:rPr>
+        <w:rFonts w:ascii="Wingdings" w:hAnsi="Wingdings" w:hint="default"/>
+      </w:rPr>
+    </w:lvl>
+  </w:abstractNum>
+  <w:abstractNum w:abstractNumId="6" w15:restartNumberingAfterBreak="0">
     <w:nsid w:val="1E7C2E91"/>
     <w:multiLevelType w:val="hybridMultilevel"/>
     <w:tmpl w:val="B55032EE"/>
@@ -1654,7 +2400,120 @@
       </w:rPr>
     </w:lvl>
   </w:abstractNum>
-  <w:abstractNum w:abstractNumId="5" w15:restartNumberingAfterBreak="0">
+  <w:abstractNum w:abstractNumId="7" w15:restartNumberingAfterBreak="0">
+    <w:nsid w:val="21CB15BC"/>
+    <w:multiLevelType w:val="hybridMultilevel"/>
+    <w:tmpl w:val="37BED09A"/>
+    <w:lvl w:ilvl="0" w:tplc="EE4A45EE">
+      <w:start w:val="4"/>
+      <w:numFmt w:val="bullet"/>
+      <w:lvlText w:val="-"/>
+      <w:lvlJc w:val="left"/>
+      <w:pPr>
+        <w:ind w:left="1080" w:hanging="360"/>
+      </w:pPr>
+      <w:rPr>
+        <w:rFonts w:ascii="Calibri" w:eastAsiaTheme="minorHAnsi" w:hAnsi="Calibri" w:cs="Calibri" w:hint="default"/>
+      </w:rPr>
+    </w:lvl>
+    <w:lvl w:ilvl="1" w:tplc="04100003" w:tentative="1">
+      <w:start w:val="1"/>
+      <w:numFmt w:val="bullet"/>
+      <w:lvlText w:val="o"/>
+      <w:lvlJc w:val="left"/>
+      <w:pPr>
+        <w:ind w:left="1800" w:hanging="360"/>
+      </w:pPr>
+      <w:rPr>
+        <w:rFonts w:ascii="Courier New" w:hAnsi="Courier New" w:cs="Courier New" w:hint="default"/>
+      </w:rPr>
+    </w:lvl>
+    <w:lvl w:ilvl="2" w:tplc="04100005" w:tentative="1">
+      <w:start w:val="1"/>
+      <w:numFmt w:val="bullet"/>
+      <w:lvlText w:val=""/>
+      <w:lvlJc w:val="left"/>
+      <w:pPr>
+        <w:ind w:left="2520" w:hanging="360"/>
+      </w:pPr>
+      <w:rPr>
+        <w:rFonts w:ascii="Wingdings" w:hAnsi="Wingdings" w:hint="default"/>
+      </w:rPr>
+    </w:lvl>
+    <w:lvl w:ilvl="3" w:tplc="04100001" w:tentative="1">
+      <w:start w:val="1"/>
+      <w:numFmt w:val="bullet"/>
+      <w:lvlText w:val=""/>
+      <w:lvlJc w:val="left"/>
+      <w:pPr>
+        <w:ind w:left="3240" w:hanging="360"/>
+      </w:pPr>
+      <w:rPr>
+        <w:rFonts w:ascii="Symbol" w:hAnsi="Symbol" w:hint="default"/>
+      </w:rPr>
+    </w:lvl>
+    <w:lvl w:ilvl="4" w:tplc="04100003" w:tentative="1">
+      <w:start w:val="1"/>
+      <w:numFmt w:val="bullet"/>
+      <w:lvlText w:val="o"/>
+      <w:lvlJc w:val="left"/>
+      <w:pPr>
+        <w:ind w:left="3960" w:hanging="360"/>
+      </w:pPr>
+      <w:rPr>
+        <w:rFonts w:ascii="Courier New" w:hAnsi="Courier New" w:cs="Courier New" w:hint="default"/>
+      </w:rPr>
+    </w:lvl>
+    <w:lvl w:ilvl="5" w:tplc="04100005" w:tentative="1">
+      <w:start w:val="1"/>
+      <w:numFmt w:val="bullet"/>
+      <w:lvlText w:val=""/>
+      <w:lvlJc w:val="left"/>
+      <w:pPr>
+        <w:ind w:left="4680" w:hanging="360"/>
+      </w:pPr>
+      <w:rPr>
+        <w:rFonts w:ascii="Wingdings" w:hAnsi="Wingdings" w:hint="default"/>
+      </w:rPr>
+    </w:lvl>
+    <w:lvl w:ilvl="6" w:tplc="04100001" w:tentative="1">
+      <w:start w:val="1"/>
+      <w:numFmt w:val="bullet"/>
+      <w:lvlText w:val=""/>
+      <w:lvlJc w:val="left"/>
+      <w:pPr>
+        <w:ind w:left="5400" w:hanging="360"/>
+      </w:pPr>
+      <w:rPr>
+        <w:rFonts w:ascii="Symbol" w:hAnsi="Symbol" w:hint="default"/>
+      </w:rPr>
+    </w:lvl>
+    <w:lvl w:ilvl="7" w:tplc="04100003" w:tentative="1">
+      <w:start w:val="1"/>
+      <w:numFmt w:val="bullet"/>
+      <w:lvlText w:val="o"/>
+      <w:lvlJc w:val="left"/>
+      <w:pPr>
+        <w:ind w:left="6120" w:hanging="360"/>
+      </w:pPr>
+      <w:rPr>
+        <w:rFonts w:ascii="Courier New" w:hAnsi="Courier New" w:cs="Courier New" w:hint="default"/>
+      </w:rPr>
+    </w:lvl>
+    <w:lvl w:ilvl="8" w:tplc="04100005" w:tentative="1">
+      <w:start w:val="1"/>
+      <w:numFmt w:val="bullet"/>
+      <w:lvlText w:val=""/>
+      <w:lvlJc w:val="left"/>
+      <w:pPr>
+        <w:ind w:left="6840" w:hanging="360"/>
+      </w:pPr>
+      <w:rPr>
+        <w:rFonts w:ascii="Wingdings" w:hAnsi="Wingdings" w:hint="default"/>
+      </w:rPr>
+    </w:lvl>
+  </w:abstractNum>
+  <w:abstractNum w:abstractNumId="8" w15:restartNumberingAfterBreak="0">
     <w:nsid w:val="22E01E04"/>
     <w:multiLevelType w:val="hybridMultilevel"/>
     <w:tmpl w:val="49EAFAA8"/>
@@ -1767,7 +2626,96 @@
       </w:rPr>
     </w:lvl>
   </w:abstractNum>
-  <w:abstractNum w:abstractNumId="6" w15:restartNumberingAfterBreak="0">
+  <w:abstractNum w:abstractNumId="9" w15:restartNumberingAfterBreak="0">
+    <w:nsid w:val="238F50E3"/>
+    <w:multiLevelType w:val="hybridMultilevel"/>
+    <w:tmpl w:val="F234670E"/>
+    <w:lvl w:ilvl="0" w:tplc="0410000F">
+      <w:start w:val="1"/>
+      <w:numFmt w:val="decimal"/>
+      <w:lvlText w:val="%1."/>
+      <w:lvlJc w:val="left"/>
+      <w:pPr>
+        <w:ind w:left="720" w:hanging="360"/>
+      </w:pPr>
+      <w:rPr>
+        <w:rFonts w:hint="default"/>
+      </w:rPr>
+    </w:lvl>
+    <w:lvl w:ilvl="1" w:tplc="04100019" w:tentative="1">
+      <w:start w:val="1"/>
+      <w:numFmt w:val="lowerLetter"/>
+      <w:lvlText w:val="%2."/>
+      <w:lvlJc w:val="left"/>
+      <w:pPr>
+        <w:ind w:left="1440" w:hanging="360"/>
+      </w:pPr>
+    </w:lvl>
+    <w:lvl w:ilvl="2" w:tplc="0410001B" w:tentative="1">
+      <w:start w:val="1"/>
+      <w:numFmt w:val="lowerRoman"/>
+      <w:lvlText w:val="%3."/>
+      <w:lvlJc w:val="right"/>
+      <w:pPr>
+        <w:ind w:left="2160" w:hanging="180"/>
+      </w:pPr>
+    </w:lvl>
+    <w:lvl w:ilvl="3" w:tplc="0410000F" w:tentative="1">
+      <w:start w:val="1"/>
+      <w:numFmt w:val="decimal"/>
+      <w:lvlText w:val="%4."/>
+      <w:lvlJc w:val="left"/>
+      <w:pPr>
+        <w:ind w:left="2880" w:hanging="360"/>
+      </w:pPr>
+    </w:lvl>
+    <w:lvl w:ilvl="4" w:tplc="04100019" w:tentative="1">
+      <w:start w:val="1"/>
+      <w:numFmt w:val="lowerLetter"/>
+      <w:lvlText w:val="%5."/>
+      <w:lvlJc w:val="left"/>
+      <w:pPr>
+        <w:ind w:left="3600" w:hanging="360"/>
+      </w:pPr>
+    </w:lvl>
+    <w:lvl w:ilvl="5" w:tplc="0410001B" w:tentative="1">
+      <w:start w:val="1"/>
+      <w:numFmt w:val="lowerRoman"/>
+      <w:lvlText w:val="%6."/>
+      <w:lvlJc w:val="right"/>
+      <w:pPr>
+        <w:ind w:left="4320" w:hanging="180"/>
+      </w:pPr>
+    </w:lvl>
+    <w:lvl w:ilvl="6" w:tplc="0410000F" w:tentative="1">
+      <w:start w:val="1"/>
+      <w:numFmt w:val="decimal"/>
+      <w:lvlText w:val="%7."/>
+      <w:lvlJc w:val="left"/>
+      <w:pPr>
+        <w:ind w:left="5040" w:hanging="360"/>
+      </w:pPr>
+    </w:lvl>
+    <w:lvl w:ilvl="7" w:tplc="04100019" w:tentative="1">
+      <w:start w:val="1"/>
+      <w:numFmt w:val="lowerLetter"/>
+      <w:lvlText w:val="%8."/>
+      <w:lvlJc w:val="left"/>
+      <w:pPr>
+        <w:ind w:left="5760" w:hanging="360"/>
+      </w:pPr>
+    </w:lvl>
+    <w:lvl w:ilvl="8" w:tplc="0410001B" w:tentative="1">
+      <w:start w:val="1"/>
+      <w:numFmt w:val="lowerRoman"/>
+      <w:lvlText w:val="%9."/>
+      <w:lvlJc w:val="right"/>
+      <w:pPr>
+        <w:ind w:left="6480" w:hanging="180"/>
+      </w:pPr>
+    </w:lvl>
+  </w:abstractNum>
+  <w:abstractNum w:abstractNumId="10" w15:restartNumberingAfterBreak="0">
     <w:nsid w:val="338C4FD5"/>
     <w:multiLevelType w:val="hybridMultilevel"/>
     <w:tmpl w:val="F234670E"/>
@@ -1856,7 +2804,7 @@
       </w:pPr>
     </w:lvl>
   </w:abstractNum>
-  <w:abstractNum w:abstractNumId="7" w15:restartNumberingAfterBreak="0">
+  <w:abstractNum w:abstractNumId="11" w15:restartNumberingAfterBreak="0">
     <w:nsid w:val="34D63B1C"/>
     <w:multiLevelType w:val="hybridMultilevel"/>
     <w:tmpl w:val="8312F08A"/>
@@ -1969,7 +2917,233 @@
       </w:rPr>
     </w:lvl>
   </w:abstractNum>
-  <w:abstractNum w:abstractNumId="8" w15:restartNumberingAfterBreak="0">
+  <w:abstractNum w:abstractNumId="12" w15:restartNumberingAfterBreak="0">
+    <w:nsid w:val="5D863039"/>
+    <w:multiLevelType w:val="hybridMultilevel"/>
+    <w:tmpl w:val="8B44435A"/>
+    <w:lvl w:ilvl="0" w:tplc="EE4A45EE">
+      <w:start w:val="4"/>
+      <w:numFmt w:val="bullet"/>
+      <w:lvlText w:val="-"/>
+      <w:lvlJc w:val="left"/>
+      <w:pPr>
+        <w:ind w:left="1080" w:hanging="360"/>
+      </w:pPr>
+      <w:rPr>
+        <w:rFonts w:ascii="Calibri" w:eastAsiaTheme="minorHAnsi" w:hAnsi="Calibri" w:cs="Calibri" w:hint="default"/>
+      </w:rPr>
+    </w:lvl>
+    <w:lvl w:ilvl="1" w:tplc="04100003" w:tentative="1">
+      <w:start w:val="1"/>
+      <w:numFmt w:val="bullet"/>
+      <w:lvlText w:val="o"/>
+      <w:lvlJc w:val="left"/>
+      <w:pPr>
+        <w:ind w:left="1440" w:hanging="360"/>
+      </w:pPr>
+      <w:rPr>
+        <w:rFonts w:ascii="Courier New" w:hAnsi="Courier New" w:cs="Courier New" w:hint="default"/>
+      </w:rPr>
+    </w:lvl>
+    <w:lvl w:ilvl="2" w:tplc="04100005" w:tentative="1">
+      <w:start w:val="1"/>
+      <w:numFmt w:val="bullet"/>
+      <w:lvlText w:val=""/>
+      <w:lvlJc w:val="left"/>
+      <w:pPr>
+        <w:ind w:left="2160" w:hanging="360"/>
+      </w:pPr>
+      <w:rPr>
+        <w:rFonts w:ascii="Wingdings" w:hAnsi="Wingdings" w:hint="default"/>
+      </w:rPr>
+    </w:lvl>
+    <w:lvl w:ilvl="3" w:tplc="04100001" w:tentative="1">
+      <w:start w:val="1"/>
+      <w:numFmt w:val="bullet"/>
+      <w:lvlText w:val=""/>
+      <w:lvlJc w:val="left"/>
+      <w:pPr>
+        <w:ind w:left="2880" w:hanging="360"/>
+      </w:pPr>
+      <w:rPr>
+        <w:rFonts w:ascii="Symbol" w:hAnsi="Symbol" w:hint="default"/>
+      </w:rPr>
+    </w:lvl>
+    <w:lvl w:ilvl="4" w:tplc="04100003" w:tentative="1">
+      <w:start w:val="1"/>
+      <w:numFmt w:val="bullet"/>
+      <w:lvlText w:val="o"/>
+      <w:lvlJc w:val="left"/>
+      <w:pPr>
+        <w:ind w:left="3600" w:hanging="360"/>
+      </w:pPr>
+      <w:rPr>
+        <w:rFonts w:ascii="Courier New" w:hAnsi="Courier New" w:cs="Courier New" w:hint="default"/>
+      </w:rPr>
+    </w:lvl>
+    <w:lvl w:ilvl="5" w:tplc="04100005" w:tentative="1">
+      <w:start w:val="1"/>
+      <w:numFmt w:val="bullet"/>
+      <w:lvlText w:val=""/>
+      <w:lvlJc w:val="left"/>
+      <w:pPr>
+        <w:ind w:left="4320" w:hanging="360"/>
+      </w:pPr>
+      <w:rPr>
+        <w:rFonts w:ascii="Wingdings" w:hAnsi="Wingdings" w:hint="default"/>
+      </w:rPr>
+    </w:lvl>
+    <w:lvl w:ilvl="6" w:tplc="04100001" w:tentative="1">
+      <w:start w:val="1"/>
+      <w:numFmt w:val="bullet"/>
+      <w:lvlText w:val=""/>
+      <w:lvlJc w:val="left"/>
+      <w:pPr>
+        <w:ind w:left="5040" w:hanging="360"/>
+      </w:pPr>
+      <w:rPr>
+        <w:rFonts w:ascii="Symbol" w:hAnsi="Symbol" w:hint="default"/>
+      </w:rPr>
+    </w:lvl>
+    <w:lvl w:ilvl="7" w:tplc="04100003" w:tentative="1">
+      <w:start w:val="1"/>
+      <w:numFmt w:val="bullet"/>
+      <w:lvlText w:val="o"/>
+      <w:lvlJc w:val="left"/>
+      <w:pPr>
+        <w:ind w:left="5760" w:hanging="360"/>
+      </w:pPr>
+      <w:rPr>
+        <w:rFonts w:ascii="Courier New" w:hAnsi="Courier New" w:cs="Courier New" w:hint="default"/>
+      </w:rPr>
+    </w:lvl>
+    <w:lvl w:ilvl="8" w:tplc="04100005" w:tentative="1">
+      <w:start w:val="1"/>
+      <w:numFmt w:val="bullet"/>
+      <w:lvlText w:val=""/>
+      <w:lvlJc w:val="left"/>
+      <w:pPr>
+        <w:ind w:left="6480" w:hanging="360"/>
+      </w:pPr>
+      <w:rPr>
+        <w:rFonts w:ascii="Wingdings" w:hAnsi="Wingdings" w:hint="default"/>
+      </w:rPr>
+    </w:lvl>
+  </w:abstractNum>
+  <w:abstractNum w:abstractNumId="13" w15:restartNumberingAfterBreak="0">
+    <w:nsid w:val="61F23FF7"/>
+    <w:multiLevelType w:val="hybridMultilevel"/>
+    <w:tmpl w:val="32266B6E"/>
+    <w:lvl w:ilvl="0" w:tplc="04100001">
+      <w:start w:val="1"/>
+      <w:numFmt w:val="bullet"/>
+      <w:lvlText w:val=""/>
+      <w:lvlJc w:val="left"/>
+      <w:pPr>
+        <w:ind w:left="1068" w:hanging="360"/>
+      </w:pPr>
+      <w:rPr>
+        <w:rFonts w:ascii="Symbol" w:hAnsi="Symbol" w:hint="default"/>
+      </w:rPr>
+    </w:lvl>
+    <w:lvl w:ilvl="1" w:tplc="04100003" w:tentative="1">
+      <w:start w:val="1"/>
+      <w:numFmt w:val="bullet"/>
+      <w:lvlText w:val="o"/>
+      <w:lvlJc w:val="left"/>
+      <w:pPr>
+        <w:ind w:left="1788" w:hanging="360"/>
+      </w:pPr>
+      <w:rPr>
+        <w:rFonts w:ascii="Courier New" w:hAnsi="Courier New" w:cs="Courier New" w:hint="default"/>
+      </w:rPr>
+    </w:lvl>
+    <w:lvl w:ilvl="2" w:tplc="04100005" w:tentative="1">
+      <w:start w:val="1"/>
+      <w:numFmt w:val="bullet"/>
+      <w:lvlText w:val=""/>
+      <w:lvlJc w:val="left"/>
+      <w:pPr>
+        <w:ind w:left="2508" w:hanging="360"/>
+      </w:pPr>
+      <w:rPr>
+        <w:rFonts w:ascii="Wingdings" w:hAnsi="Wingdings" w:hint="default"/>
+      </w:rPr>
+    </w:lvl>
+    <w:lvl w:ilvl="3" w:tplc="04100001" w:tentative="1">
+      <w:start w:val="1"/>
+      <w:numFmt w:val="bullet"/>
+      <w:lvlText w:val=""/>
+      <w:lvlJc w:val="left"/>
+      <w:pPr>
+        <w:ind w:left="3228" w:hanging="360"/>
+      </w:pPr>
+      <w:rPr>
+        <w:rFonts w:ascii="Symbol" w:hAnsi="Symbol" w:hint="default"/>
+      </w:rPr>
+    </w:lvl>
+    <w:lvl w:ilvl="4" w:tplc="04100003" w:tentative="1">
+      <w:start w:val="1"/>
+      <w:numFmt w:val="bullet"/>
+      <w:lvlText w:val="o"/>
+      <w:lvlJc w:val="left"/>
+      <w:pPr>
+        <w:ind w:left="3948" w:hanging="360"/>
+      </w:pPr>
+      <w:rPr>
+        <w:rFonts w:ascii="Courier New" w:hAnsi="Courier New" w:cs="Courier New" w:hint="default"/>
+      </w:rPr>
+    </w:lvl>
+    <w:lvl w:ilvl="5" w:tplc="04100005" w:tentative="1">
+      <w:start w:val="1"/>
+      <w:numFmt w:val="bullet"/>
+      <w:lvlText w:val=""/>
+      <w:lvlJc w:val="left"/>
+      <w:pPr>
+        <w:ind w:left="4668" w:hanging="360"/>
+      </w:pPr>
+      <w:rPr>
+        <w:rFonts w:ascii="Wingdings" w:hAnsi="Wingdings" w:hint="default"/>
+      </w:rPr>
+    </w:lvl>
+    <w:lvl w:ilvl="6" w:tplc="04100001" w:tentative="1">
+      <w:start w:val="1"/>
+      <w:numFmt w:val="bullet"/>
+      <w:lvlText w:val=""/>
+      <w:lvlJc w:val="left"/>
+      <w:pPr>
+        <w:ind w:left="5388" w:hanging="360"/>
+      </w:pPr>
+      <w:rPr>
+        <w:rFonts w:ascii="Symbol" w:hAnsi="Symbol" w:hint="default"/>
+      </w:rPr>
+    </w:lvl>
+    <w:lvl w:ilvl="7" w:tplc="04100003" w:tentative="1">
+      <w:start w:val="1"/>
+      <w:numFmt w:val="bullet"/>
+      <w:lvlText w:val="o"/>
+      <w:lvlJc w:val="left"/>
+      <w:pPr>
+        <w:ind w:left="6108" w:hanging="360"/>
+      </w:pPr>
+      <w:rPr>
+        <w:rFonts w:ascii="Courier New" w:hAnsi="Courier New" w:cs="Courier New" w:hint="default"/>
+      </w:rPr>
+    </w:lvl>
+    <w:lvl w:ilvl="8" w:tplc="04100005" w:tentative="1">
+      <w:start w:val="1"/>
+      <w:numFmt w:val="bullet"/>
+      <w:lvlText w:val=""/>
+      <w:lvlJc w:val="left"/>
+      <w:pPr>
+        <w:ind w:left="6828" w:hanging="360"/>
+      </w:pPr>
+      <w:rPr>
+        <w:rFonts w:ascii="Wingdings" w:hAnsi="Wingdings" w:hint="default"/>
+      </w:rPr>
+    </w:lvl>
+  </w:abstractNum>
+  <w:abstractNum w:abstractNumId="14" w15:restartNumberingAfterBreak="0">
     <w:nsid w:val="6D134365"/>
     <w:multiLevelType w:val="hybridMultilevel"/>
     <w:tmpl w:val="C376FCE0"/>
@@ -2058,32 +3232,142 @@
       </w:pPr>
     </w:lvl>
   </w:abstractNum>
+  <w:abstractNum w:abstractNumId="15" w15:restartNumberingAfterBreak="0">
+    <w:nsid w:val="7F344D94"/>
+    <w:multiLevelType w:val="hybridMultilevel"/>
+    <w:tmpl w:val="F234670E"/>
+    <w:lvl w:ilvl="0" w:tplc="0410000F">
+      <w:start w:val="1"/>
+      <w:numFmt w:val="decimal"/>
+      <w:lvlText w:val="%1."/>
+      <w:lvlJc w:val="left"/>
+      <w:pPr>
+        <w:ind w:left="720" w:hanging="360"/>
+      </w:pPr>
+      <w:rPr>
+        <w:rFonts w:hint="default"/>
+      </w:rPr>
+    </w:lvl>
+    <w:lvl w:ilvl="1" w:tplc="04100019" w:tentative="1">
+      <w:start w:val="1"/>
+      <w:numFmt w:val="lowerLetter"/>
+      <w:lvlText w:val="%2."/>
+      <w:lvlJc w:val="left"/>
+      <w:pPr>
+        <w:ind w:left="1440" w:hanging="360"/>
+      </w:pPr>
+    </w:lvl>
+    <w:lvl w:ilvl="2" w:tplc="0410001B" w:tentative="1">
+      <w:start w:val="1"/>
+      <w:numFmt w:val="lowerRoman"/>
+      <w:lvlText w:val="%3."/>
+      <w:lvlJc w:val="right"/>
+      <w:pPr>
+        <w:ind w:left="2160" w:hanging="180"/>
+      </w:pPr>
+    </w:lvl>
+    <w:lvl w:ilvl="3" w:tplc="0410000F" w:tentative="1">
+      <w:start w:val="1"/>
+      <w:numFmt w:val="decimal"/>
+      <w:lvlText w:val="%4."/>
+      <w:lvlJc w:val="left"/>
+      <w:pPr>
+        <w:ind w:left="2880" w:hanging="360"/>
+      </w:pPr>
+    </w:lvl>
+    <w:lvl w:ilvl="4" w:tplc="04100019" w:tentative="1">
+      <w:start w:val="1"/>
+      <w:numFmt w:val="lowerLetter"/>
+      <w:lvlText w:val="%5."/>
+      <w:lvlJc w:val="left"/>
+      <w:pPr>
+        <w:ind w:left="3600" w:hanging="360"/>
+      </w:pPr>
+    </w:lvl>
+    <w:lvl w:ilvl="5" w:tplc="0410001B" w:tentative="1">
+      <w:start w:val="1"/>
+      <w:numFmt w:val="lowerRoman"/>
+      <w:lvlText w:val="%6."/>
+      <w:lvlJc w:val="right"/>
+      <w:pPr>
+        <w:ind w:left="4320" w:hanging="180"/>
+      </w:pPr>
+    </w:lvl>
+    <w:lvl w:ilvl="6" w:tplc="0410000F" w:tentative="1">
+      <w:start w:val="1"/>
+      <w:numFmt w:val="decimal"/>
+      <w:lvlText w:val="%7."/>
+      <w:lvlJc w:val="left"/>
+      <w:pPr>
+        <w:ind w:left="5040" w:hanging="360"/>
+      </w:pPr>
+    </w:lvl>
+    <w:lvl w:ilvl="7" w:tplc="04100019" w:tentative="1">
+      <w:start w:val="1"/>
+      <w:numFmt w:val="lowerLetter"/>
+      <w:lvlText w:val="%8."/>
+      <w:lvlJc w:val="left"/>
+      <w:pPr>
+        <w:ind w:left="5760" w:hanging="360"/>
+      </w:pPr>
+    </w:lvl>
+    <w:lvl w:ilvl="8" w:tplc="0410001B" w:tentative="1">
+      <w:start w:val="1"/>
+      <w:numFmt w:val="lowerRoman"/>
+      <w:lvlText w:val="%9."/>
+      <w:lvlJc w:val="right"/>
+      <w:pPr>
+        <w:ind w:left="6480" w:hanging="180"/>
+      </w:pPr>
+    </w:lvl>
+  </w:abstractNum>
   <w:num w:numId="1">
-    <w:abstractNumId w:val="3"/>
+    <w:abstractNumId w:val="4"/>
   </w:num>
   <w:num w:numId="2">
-    <w:abstractNumId w:val="8"/>
+    <w:abstractNumId w:val="14"/>
   </w:num>
   <w:num w:numId="3">
-    <w:abstractNumId w:val="6"/>
+    <w:abstractNumId w:val="10"/>
   </w:num>
   <w:num w:numId="4">
-    <w:abstractNumId w:val="2"/>
+    <w:abstractNumId w:val="3"/>
   </w:num>
   <w:num w:numId="5">
     <w:abstractNumId w:val="0"/>
   </w:num>
   <w:num w:numId="6">
+    <w:abstractNumId w:val="2"/>
+  </w:num>
+  <w:num w:numId="7">
+    <w:abstractNumId w:val="11"/>
+  </w:num>
+  <w:num w:numId="8">
+    <w:abstractNumId w:val="6"/>
+  </w:num>
+  <w:num w:numId="9">
+    <w:abstractNumId w:val="8"/>
+  </w:num>
+  <w:num w:numId="10">
+    <w:abstractNumId w:val="5"/>
+  </w:num>
+  <w:num w:numId="11">
+    <w:abstractNumId w:val="7"/>
+  </w:num>
+  <w:num w:numId="12">
+    <w:abstractNumId w:val="15"/>
+  </w:num>
+  <w:num w:numId="13">
     <w:abstractNumId w:val="1"/>
   </w:num>
-  <w:num w:numId="7">
-    <w:abstractNumId w:val="7"/>
+  <w:num w:numId="14">
+    <w:abstractNumId w:val="9"/>
   </w:num>
-  <w:num w:numId="8">
-    <w:abstractNumId w:val="4"/>
+  <w:num w:numId="15">
+    <w:abstractNumId w:val="12"/>
   </w:num>
-  <w:num w:numId="9">
-    <w:abstractNumId w:val="5"/>
+  <w:num w:numId="16">
+    <w:abstractNumId w:val="13"/>
   </w:num>
 </w:numbering>
 </file>
@@ -2580,6 +3864,373 @@
     <w:uiPriority w:val="99"/>
     <w:rsid w:val="005F7C99"/>
   </w:style>
+  <w:style w:type="table" w:styleId="Elencochiaro">
+    <w:name w:val="Light List"/>
+    <w:basedOn w:val="Tabellanormale"/>
+    <w:uiPriority w:val="61"/>
+    <w:rsid w:val="00616D25"/>
+    <w:pPr>
+      <w:spacing w:after="0" w:line="240" w:lineRule="auto"/>
+    </w:pPr>
+    <w:rPr>
+      <w:rFonts w:eastAsiaTheme="minorEastAsia"/>
+      <w:lang w:eastAsia="it-IT"/>
+    </w:rPr>
+    <w:tblPr>
+      <w:tblStyleRowBandSize w:val="1"/>
+      <w:tblStyleColBandSize w:val="1"/>
+      <w:tblBorders>
+        <w:top w:val="single" w:sz="8" w:space="0" w:color="000000" w:themeColor="text1"/>
+        <w:left w:val="single" w:sz="8" w:space="0" w:color="000000" w:themeColor="text1"/>
+        <w:bottom w:val="single" w:sz="8" w:space="0" w:color="000000" w:themeColor="text1"/>
+        <w:right w:val="single" w:sz="8" w:space="0" w:color="000000" w:themeColor="text1"/>
+      </w:tblBorders>
+    </w:tblPr>
+    <w:tblStylePr w:type="firstRow">
+      <w:pPr>
+        <w:spacing w:before="0" w:after="0" w:line="240" w:lineRule="auto"/>
+      </w:pPr>
+      <w:rPr>
+        <w:b/>
+        <w:bCs/>
+        <w:color w:val="FFFFFF" w:themeColor="background1"/>
+      </w:rPr>
+      <w:tblPr/>
+      <w:tcPr>
+        <w:shd w:val="clear" w:color="auto" w:fill="000000" w:themeFill="text1"/>
+      </w:tcPr>
+    </w:tblStylePr>
+    <w:tblStylePr w:type="lastRow">
+      <w:pPr>
+        <w:spacing w:before="0" w:after="0" w:line="240" w:lineRule="auto"/>
+      </w:pPr>
+      <w:rPr>
+        <w:b/>
+        <w:bCs/>
+      </w:rPr>
+      <w:tblPr/>
+      <w:tcPr>
+        <w:tcBorders>
+          <w:top w:val="double" w:sz="6" w:space="0" w:color="000000" w:themeColor="text1"/>
+          <w:left w:val="single" w:sz="8" w:space="0" w:color="000000" w:themeColor="text1"/>
+          <w:bottom w:val="single" w:sz="8" w:space="0" w:color="000000" w:themeColor="text1"/>
+          <w:right w:val="single" w:sz="8" w:space="0" w:color="000000" w:themeColor="text1"/>
+        </w:tcBorders>
+      </w:tcPr>
+    </w:tblStylePr>
+    <w:tblStylePr w:type="firstCol">
+      <w:rPr>
+        <w:b/>
+        <w:bCs/>
+      </w:rPr>
+    </w:tblStylePr>
+    <w:tblStylePr w:type="lastCol">
+      <w:rPr>
+        <w:b/>
+        <w:bCs/>
+      </w:rPr>
+    </w:tblStylePr>
+    <w:tblStylePr w:type="band1Vert">
+      <w:tblPr/>
+      <w:tcPr>
+        <w:tcBorders>
+          <w:top w:val="single" w:sz="8" w:space="0" w:color="000000" w:themeColor="text1"/>
+          <w:left w:val="single" w:sz="8" w:space="0" w:color="000000" w:themeColor="text1"/>
+          <w:bottom w:val="single" w:sz="8" w:space="0" w:color="000000" w:themeColor="text1"/>
+          <w:right w:val="single" w:sz="8" w:space="0" w:color="000000" w:themeColor="text1"/>
+        </w:tcBorders>
+      </w:tcPr>
+    </w:tblStylePr>
+    <w:tblStylePr w:type="band1Horz">
+      <w:tblPr/>
+      <w:tcPr>
+        <w:tcBorders>
+          <w:top w:val="single" w:sz="8" w:space="0" w:color="000000" w:themeColor="text1"/>
+          <w:left w:val="single" w:sz="8" w:space="0" w:color="000000" w:themeColor="text1"/>
+          <w:bottom w:val="single" w:sz="8" w:space="0" w:color="000000" w:themeColor="text1"/>
+          <w:right w:val="single" w:sz="8" w:space="0" w:color="000000" w:themeColor="text1"/>
+        </w:tcBorders>
+      </w:tcPr>
+    </w:tblStylePr>
+  </w:style>
+  <w:style w:type="table" w:styleId="Elencomedio2-Colore1">
+    <w:name w:val="Medium List 2 Accent 1"/>
+    <w:basedOn w:val="Tabellanormale"/>
+    <w:uiPriority w:val="66"/>
+    <w:rsid w:val="00DE5C5B"/>
+    <w:pPr>
+      <w:spacing w:after="0" w:line="240" w:lineRule="auto"/>
+    </w:pPr>
+    <w:rPr>
+      <w:rFonts w:asciiTheme="majorHAnsi" w:eastAsiaTheme="majorEastAsia" w:hAnsiTheme="majorHAnsi" w:cstheme="majorBidi"/>
+      <w:color w:val="000000" w:themeColor="text1"/>
+      <w:lang w:eastAsia="it-IT"/>
+    </w:rPr>
+    <w:tblPr>
+      <w:tblStyleRowBandSize w:val="1"/>
+      <w:tblStyleColBandSize w:val="1"/>
+      <w:tblBorders>
+        <w:top w:val="single" w:sz="8" w:space="0" w:color="4472C4" w:themeColor="accent1"/>
+        <w:left w:val="single" w:sz="8" w:space="0" w:color="4472C4" w:themeColor="accent1"/>
+        <w:bottom w:val="single" w:sz="8" w:space="0" w:color="4472C4" w:themeColor="accent1"/>
+        <w:right w:val="single" w:sz="8" w:space="0" w:color="4472C4" w:themeColor="accent1"/>
+      </w:tblBorders>
+    </w:tblPr>
+    <w:tblStylePr w:type="firstRow">
+      <w:rPr>
+        <w:sz w:val="24"/>
+        <w:szCs w:val="24"/>
+      </w:rPr>
+      <w:tblPr/>
+      <w:tcPr>
+        <w:tcBorders>
+          <w:top w:val="nil"/>
+          <w:left w:val="nil"/>
+          <w:bottom w:val="single" w:sz="24" w:space="0" w:color="4472C4" w:themeColor="accent1"/>
+          <w:right w:val="nil"/>
+          <w:insideH w:val="nil"/>
+          <w:insideV w:val="nil"/>
+        </w:tcBorders>
+        <w:shd w:val="clear" w:color="auto" w:fill="FFFFFF" w:themeFill="background1"/>
+      </w:tcPr>
+    </w:tblStylePr>
+    <w:tblStylePr w:type="lastRow">
+      <w:tblPr/>
+      <w:tcPr>
+        <w:tcBorders>
+          <w:top w:val="single" w:sz="8" w:space="0" w:color="4472C4" w:themeColor="accent1"/>
+          <w:left w:val="nil"/>
+          <w:bottom w:val="nil"/>
+          <w:right w:val="nil"/>
+          <w:insideH w:val="nil"/>
+          <w:insideV w:val="nil"/>
+        </w:tcBorders>
+        <w:shd w:val="clear" w:color="auto" w:fill="FFFFFF" w:themeFill="background1"/>
+      </w:tcPr>
+    </w:tblStylePr>
+    <w:tblStylePr w:type="firstCol">
+      <w:tblPr/>
+      <w:tcPr>
+        <w:tcBorders>
+          <w:top w:val="nil"/>
+          <w:left w:val="nil"/>
+          <w:bottom w:val="nil"/>
+          <w:right w:val="single" w:sz="8" w:space="0" w:color="4472C4" w:themeColor="accent1"/>
+          <w:insideH w:val="nil"/>
+          <w:insideV w:val="nil"/>
+        </w:tcBorders>
+        <w:shd w:val="clear" w:color="auto" w:fill="FFFFFF" w:themeFill="background1"/>
+      </w:tcPr>
+    </w:tblStylePr>
+    <w:tblStylePr w:type="lastCol">
+      <w:tblPr/>
+      <w:tcPr>
+        <w:tcBorders>
+          <w:top w:val="nil"/>
+          <w:left w:val="single" w:sz="8" w:space="0" w:color="4472C4" w:themeColor="accent1"/>
+          <w:bottom w:val="nil"/>
+          <w:right w:val="nil"/>
+          <w:insideH w:val="nil"/>
+          <w:insideV w:val="nil"/>
+        </w:tcBorders>
+        <w:shd w:val="clear" w:color="auto" w:fill="FFFFFF" w:themeFill="background1"/>
+      </w:tcPr>
+    </w:tblStylePr>
+    <w:tblStylePr w:type="band1Vert">
+      <w:tblPr/>
+      <w:tcPr>
+        <w:tcBorders>
+          <w:left w:val="nil"/>
+          <w:right w:val="nil"/>
+          <w:insideH w:val="nil"/>
+          <w:insideV w:val="nil"/>
+        </w:tcBorders>
+        <w:shd w:val="clear" w:color="auto" w:fill="D0DBF0" w:themeFill="accent1" w:themeFillTint="3F"/>
+      </w:tcPr>
+    </w:tblStylePr>
+    <w:tblStylePr w:type="band1Horz">
+      <w:tblPr/>
+      <w:tcPr>
+        <w:tcBorders>
+          <w:top w:val="nil"/>
+          <w:bottom w:val="nil"/>
+          <w:insideH w:val="nil"/>
+          <w:insideV w:val="nil"/>
+        </w:tcBorders>
+        <w:shd w:val="clear" w:color="auto" w:fill="D0DBF0" w:themeFill="accent1" w:themeFillTint="3F"/>
+      </w:tcPr>
+    </w:tblStylePr>
+    <w:tblStylePr w:type="nwCell">
+      <w:tblPr/>
+      <w:tcPr>
+        <w:shd w:val="clear" w:color="auto" w:fill="FFFFFF" w:themeFill="background1"/>
+      </w:tcPr>
+    </w:tblStylePr>
+    <w:tblStylePr w:type="swCell">
+      <w:tblPr/>
+      <w:tcPr>
+        <w:tcBorders>
+          <w:top w:val="nil"/>
+        </w:tcBorders>
+      </w:tcPr>
+    </w:tblStylePr>
+  </w:style>
+  <w:style w:type="paragraph" w:customStyle="1" w:styleId="DecimalAligned">
+    <w:name w:val="Decimal Aligned"/>
+    <w:basedOn w:val="Normale"/>
+    <w:uiPriority w:val="40"/>
+    <w:qFormat/>
+    <w:rsid w:val="00DE5C5B"/>
+    <w:pPr>
+      <w:tabs>
+        <w:tab w:val="decimal" w:pos="360"/>
+      </w:tabs>
+      <w:spacing w:after="200" w:line="276" w:lineRule="auto"/>
+    </w:pPr>
+    <w:rPr>
+      <w:rFonts w:eastAsiaTheme="minorEastAsia" w:cs="Times New Roman"/>
+      <w:lang w:eastAsia="it-IT"/>
+    </w:rPr>
+  </w:style>
+  <w:style w:type="paragraph" w:styleId="Testonotaapidipagina">
+    <w:name w:val="footnote text"/>
+    <w:basedOn w:val="Normale"/>
+    <w:link w:val="TestonotaapidipaginaCarattere"/>
+    <w:uiPriority w:val="99"/>
+    <w:unhideWhenUsed/>
+    <w:rsid w:val="00DE5C5B"/>
+    <w:pPr>
+      <w:spacing w:after="0" w:line="240" w:lineRule="auto"/>
+    </w:pPr>
+    <w:rPr>
+      <w:rFonts w:eastAsiaTheme="minorEastAsia" w:cs="Times New Roman"/>
+      <w:sz w:val="20"/>
+      <w:szCs w:val="20"/>
+      <w:lang w:eastAsia="it-IT"/>
+    </w:rPr>
+  </w:style>
+  <w:style w:type="character" w:customStyle="1" w:styleId="TestonotaapidipaginaCarattere">
+    <w:name w:val="Testo nota a piè di pagina Carattere"/>
+    <w:basedOn w:val="Carpredefinitoparagrafo"/>
+    <w:link w:val="Testonotaapidipagina"/>
+    <w:uiPriority w:val="99"/>
+    <w:rsid w:val="00DE5C5B"/>
+    <w:rPr>
+      <w:rFonts w:eastAsiaTheme="minorEastAsia" w:cs="Times New Roman"/>
+      <w:sz w:val="20"/>
+      <w:szCs w:val="20"/>
+      <w:lang w:eastAsia="it-IT"/>
+    </w:rPr>
+  </w:style>
+  <w:style w:type="character" w:styleId="Enfasidelicata">
+    <w:name w:val="Subtle Emphasis"/>
+    <w:basedOn w:val="Carpredefinitoparagrafo"/>
+    <w:uiPriority w:val="19"/>
+    <w:qFormat/>
+    <w:rsid w:val="00DE5C5B"/>
+    <w:rPr>
+      <w:i/>
+      <w:iCs/>
+    </w:rPr>
+  </w:style>
+  <w:style w:type="table" w:styleId="Sfondochiaro-Colore1">
+    <w:name w:val="Light Shading Accent 1"/>
+    <w:basedOn w:val="Tabellanormale"/>
+    <w:uiPriority w:val="60"/>
+    <w:rsid w:val="00DE5C5B"/>
+    <w:pPr>
+      <w:spacing w:after="0" w:line="240" w:lineRule="auto"/>
+    </w:pPr>
+    <w:rPr>
+      <w:rFonts w:eastAsiaTheme="minorEastAsia"/>
+      <w:color w:val="2F5496" w:themeColor="accent1" w:themeShade="BF"/>
+      <w:lang w:eastAsia="it-IT"/>
+    </w:rPr>
+    <w:tblPr>
+      <w:tblStyleRowBandSize w:val="1"/>
+      <w:tblStyleColBandSize w:val="1"/>
+      <w:tblBorders>
+        <w:top w:val="single" w:sz="8" w:space="0" w:color="4472C4" w:themeColor="accent1"/>
+        <w:bottom w:val="single" w:sz="8" w:space="0" w:color="4472C4" w:themeColor="accent1"/>
+      </w:tblBorders>
+    </w:tblPr>
+    <w:tblStylePr w:type="firstRow">
+      <w:pPr>
+        <w:spacing w:before="0" w:after="0" w:line="240" w:lineRule="auto"/>
+      </w:pPr>
+      <w:rPr>
+        <w:b/>
+        <w:bCs/>
+      </w:rPr>
+      <w:tblPr/>
+      <w:tcPr>
+        <w:tcBorders>
+          <w:top w:val="single" w:sz="8" w:space="0" w:color="4472C4" w:themeColor="accent1"/>
+          <w:left w:val="nil"/>
+          <w:bottom w:val="single" w:sz="8" w:space="0" w:color="4472C4" w:themeColor="accent1"/>
+          <w:right w:val="nil"/>
+          <w:insideH w:val="nil"/>
+          <w:insideV w:val="nil"/>
+        </w:tcBorders>
+      </w:tcPr>
+    </w:tblStylePr>
+    <w:tblStylePr w:type="lastRow">
+      <w:pPr>
+        <w:spacing w:before="0" w:after="0" w:line="240" w:lineRule="auto"/>
+      </w:pPr>
+      <w:rPr>
+        <w:b/>
+        <w:bCs/>
+      </w:rPr>
+      <w:tblPr/>
+      <w:tcPr>
+        <w:tcBorders>
+          <w:top w:val="single" w:sz="8" w:space="0" w:color="4472C4" w:themeColor="accent1"/>
+          <w:left w:val="nil"/>
+          <w:bottom w:val="single" w:sz="8" w:space="0" w:color="4472C4" w:themeColor="accent1"/>
+          <w:right w:val="nil"/>
+          <w:insideH w:val="nil"/>
+          <w:insideV w:val="nil"/>
+        </w:tcBorders>
+      </w:tcPr>
+    </w:tblStylePr>
+    <w:tblStylePr w:type="firstCol">
+      <w:rPr>
+        <w:b/>
+        <w:bCs/>
+      </w:rPr>
+    </w:tblStylePr>
+    <w:tblStylePr w:type="lastCol">
+      <w:rPr>
+        <w:b/>
+        <w:bCs/>
+      </w:rPr>
+    </w:tblStylePr>
+    <w:tblStylePr w:type="band1Vert">
+      <w:tblPr/>
+      <w:tcPr>
+        <w:tcBorders>
+          <w:left w:val="nil"/>
+          <w:right w:val="nil"/>
+          <w:insideH w:val="nil"/>
+          <w:insideV w:val="nil"/>
+        </w:tcBorders>
+        <w:shd w:val="clear" w:color="auto" w:fill="D0DBF0" w:themeFill="accent1" w:themeFillTint="3F"/>
+      </w:tcPr>
+    </w:tblStylePr>
+    <w:tblStylePr w:type="band1Horz">
+      <w:tblPr/>
+      <w:tcPr>
+        <w:tcBorders>
+          <w:left w:val="nil"/>
+          <w:right w:val="nil"/>
+          <w:insideH w:val="nil"/>
+          <w:insideV w:val="nil"/>
+        </w:tcBorders>
+        <w:shd w:val="clear" w:color="auto" w:fill="D0DBF0" w:themeFill="accent1" w:themeFillTint="3F"/>
+      </w:tcPr>
+    </w:tblStylePr>
+  </w:style>
 </w:styles>
 </file>
 

</xml_diff>